<commit_message>
[joy] : update attendance module.docx
</commit_message>
<xml_diff>
--- a/Joy - DailyWork/08 Sept/Attendance Module.docx
+++ b/Joy - DailyWork/08 Sept/Attendance Module.docx
@@ -355,20 +355,6 @@
         </w:rPr>
         <w:t xml:space="preserve">Overall attendance = </w:t>
       </w:r>
-    </w:p>
-    <w:p>
-      <w:pPr>
-        <w:pStyle w:val="ListParagraph"/>
-        <w:numPr>
-          <w:ilvl w:val="0"/>
-          <w:numId w:val="5"/>
-        </w:numPr>
-        <w:rPr>
-          <w:rFonts w:ascii="Times New Roman" w:hAnsi="Times New Roman" w:cs="Times New Roman"/>
-          <w:sz w:val="32"/>
-          <w:szCs w:val="32"/>
-        </w:rPr>
-      </w:pPr>
       <w:r>
         <w:rPr>
           <w:rFonts w:ascii="Times New Roman" w:hAnsi="Times New Roman" w:cs="Times New Roman"/>
@@ -502,25 +488,7 @@
           <w:sz w:val="32"/>
           <w:szCs w:val="32"/>
         </w:rPr>
-        <w:t>DashboardController.java (Get mapping ”/</w:t>
-      </w:r>
-      <w:proofErr w:type="spellStart"/>
-      <w:r>
-        <w:rPr>
-          <w:rFonts w:ascii="Times New Roman" w:hAnsi="Times New Roman" w:cs="Times New Roman"/>
-          <w:sz w:val="32"/>
-          <w:szCs w:val="32"/>
-        </w:rPr>
-        <w:t>getAttendance</w:t>
-      </w:r>
-      <w:proofErr w:type="spellEnd"/>
-      <w:r>
-        <w:rPr>
-          <w:rFonts w:ascii="Times New Roman" w:hAnsi="Times New Roman" w:cs="Times New Roman"/>
-          <w:sz w:val="32"/>
-          <w:szCs w:val="32"/>
-        </w:rPr>
-        <w:t>”)</w:t>
+        <w:t>DashboardController.java (Get mapping ”/getAttendance”)</w:t>
       </w:r>
     </w:p>
     <w:p>
@@ -536,41 +504,13 @@
           <w:szCs w:val="32"/>
         </w:rPr>
       </w:pPr>
-      <w:proofErr w:type="spellStart"/>
-      <w:r>
-        <w:rPr>
-          <w:rFonts w:ascii="Times New Roman" w:hAnsi="Times New Roman" w:cs="Times New Roman"/>
-          <w:sz w:val="32"/>
-          <w:szCs w:val="32"/>
-        </w:rPr>
-        <w:t>AttendanceBean</w:t>
-      </w:r>
-      <w:proofErr w:type="spellEnd"/>
-      <w:r>
-        <w:rPr>
-          <w:rFonts w:ascii="Times New Roman" w:hAnsi="Times New Roman" w:cs="Times New Roman"/>
-          <w:sz w:val="32"/>
-          <w:szCs w:val="32"/>
-        </w:rPr>
-        <w:t xml:space="preserve"> (implementing </w:t>
-      </w:r>
-      <w:proofErr w:type="spellStart"/>
-      <w:r>
-        <w:rPr>
-          <w:rFonts w:ascii="Times New Roman" w:hAnsi="Times New Roman" w:cs="Times New Roman"/>
-          <w:sz w:val="32"/>
-          <w:szCs w:val="32"/>
-        </w:rPr>
-        <w:t>AttendanceService</w:t>
-      </w:r>
-      <w:proofErr w:type="spellEnd"/>
-      <w:r>
-        <w:rPr>
-          <w:rFonts w:ascii="Times New Roman" w:hAnsi="Times New Roman" w:cs="Times New Roman"/>
-          <w:sz w:val="32"/>
-          <w:szCs w:val="32"/>
-        </w:rPr>
-        <w:t>)</w:t>
+      <w:r>
+        <w:rPr>
+          <w:rFonts w:ascii="Times New Roman" w:hAnsi="Times New Roman" w:cs="Times New Roman"/>
+          <w:sz w:val="32"/>
+          <w:szCs w:val="32"/>
+        </w:rPr>
+        <w:t>AttendanceBean (implementing AttendanceService)</w:t>
       </w:r>
       <w:r>
         <w:rPr>
@@ -594,7 +534,6 @@
           <w:szCs w:val="32"/>
         </w:rPr>
       </w:pPr>
-      <w:proofErr w:type="spellStart"/>
       <w:r>
         <w:rPr>
           <w:rFonts w:ascii="Times New Roman" w:hAnsi="Times New Roman" w:cs="Times New Roman"/>
@@ -603,7 +542,6 @@
         </w:rPr>
         <w:t>AttendanceRepository</w:t>
       </w:r>
-      <w:proofErr w:type="spellEnd"/>
     </w:p>
     <w:p>
       <w:pPr>

</xml_diff>